<commit_message>
Corrections to problem 2
I had the wrong number of brown socks called out, changed 8 to 6
</commit_message>
<xml_diff>
--- a/WalkerDebbie_Wk1Actvty-PrblmSlvngCrtclThnkng6.docx
+++ b/WalkerDebbie_Wk1Actvty-PrblmSlvngCrtclThnkng6.docx
@@ -1173,7 +1173,15 @@
         <w:rPr>
           <w:rFonts w:asciiTheme="majorHAnsi" w:hAnsiTheme="majorHAnsi"/>
         </w:rPr>
-        <w:t>8 brown socks</w:t>
+        <w:t>6</w:t>
+      </w:r>
+      <w:bookmarkStart w:id="0" w:name="_GoBack"/>
+      <w:bookmarkEnd w:id="0"/>
+      <w:r>
+        <w:rPr>
+          <w:rFonts w:asciiTheme="majorHAnsi" w:hAnsiTheme="majorHAnsi"/>
+        </w:rPr>
+        <w:t xml:space="preserve"> brown socks</w:t>
       </w:r>
     </w:p>
     <w:p>
@@ -1553,7 +1561,44 @@
         <w:rPr>
           <w:rFonts w:asciiTheme="majorHAnsi" w:hAnsiTheme="majorHAnsi"/>
         </w:rPr>
-        <w:t xml:space="preserve"> three pairs of each color a person would have to pair all but two socks in order to guarantee that the least common denominator (white) was collected. </w:t>
+        <w:t xml:space="preserve"> three pairs of each color a person would have to solve for the l</w:t>
+      </w:r>
+      <w:r>
+        <w:rPr>
+          <w:rFonts w:asciiTheme="majorHAnsi" w:hAnsiTheme="majorHAnsi"/>
+        </w:rPr>
+        <w:t>east common denominator (white), because it has the least chance for collection.</w:t>
+      </w:r>
+    </w:p>
+    <w:p>
+      <w:pPr>
+        <w:rPr>
+          <w:rFonts w:asciiTheme="majorHAnsi" w:hAnsiTheme="majorHAnsi"/>
+        </w:rPr>
+      </w:pPr>
+      <w:r>
+        <w:rPr>
+          <w:rFonts w:asciiTheme="majorHAnsi" w:hAnsiTheme="majorHAnsi"/>
+        </w:rPr>
+        <w:t>Fact: All other colors would have to be collected in total (10 black) and (</w:t>
+      </w:r>
+      <w:r>
+        <w:rPr>
+          <w:rFonts w:asciiTheme="majorHAnsi" w:hAnsiTheme="majorHAnsi"/>
+        </w:rPr>
+        <w:t>6</w:t>
+      </w:r>
+      <w:r>
+        <w:rPr>
+          <w:rFonts w:asciiTheme="majorHAnsi" w:hAnsiTheme="majorHAnsi"/>
+        </w:rPr>
+        <w:t xml:space="preserve"> brown) </w:t>
+      </w:r>
+      <w:r>
+        <w:rPr>
+          <w:rFonts w:asciiTheme="majorHAnsi" w:hAnsiTheme="majorHAnsi"/>
+        </w:rPr>
+        <w:t>so that the least common denominator could be solved.</w:t>
       </w:r>
     </w:p>
     <w:p>
@@ -1585,8 +1630,12 @@
           <w:b/>
         </w:rPr>
       </w:pPr>
-      <w:bookmarkStart w:id="0" w:name="_GoBack"/>
-      <w:bookmarkEnd w:id="0"/>
+      <w:r>
+        <w:rPr>
+          <w:rFonts w:asciiTheme="majorHAnsi" w:hAnsiTheme="majorHAnsi"/>
+        </w:rPr>
+        <w:t>18 socks would have to be drawn in order to guarantee three pairs of each color of socks were matched.</w:t>
+      </w:r>
     </w:p>
     <w:p>
       <w:pPr>
@@ -3388,7 +3437,7 @@
 </file>
 
 <file path=customXml/itemProps1.xml><?xml version="1.0" encoding="utf-8"?>
-<ds:datastoreItem xmlns:ds="http://schemas.openxmlformats.org/officeDocument/2006/customXml" ds:itemID="{F23A02E0-24AA-3C4A-B71B-A015013060CD}">
+<ds:datastoreItem xmlns:ds="http://schemas.openxmlformats.org/officeDocument/2006/customXml" ds:itemID="{E520AB56-BAEC-8C4E-BC2B-0FCA7E103913}">
   <ds:schemaRefs>
     <ds:schemaRef ds:uri="http://schemas.openxmlformats.org/officeDocument/2006/bibliography"/>
   </ds:schemaRefs>

</xml_diff>